<commit_message>
updates on module 1
</commit_message>
<xml_diff>
--- a/Module 1.docx
+++ b/Module 1.docx
@@ -40,7 +40,13 @@
         <w:t>).</w:t>
       </w:r>
       <w:r>
-        <w:t xml:space="preserve"> Μεγάλο μέρος αυτού του ποσοστού αποτελούν μικρές επιχειρήσεις οι οποίες δραστηριοποιούνται στον χώρο των πωλήσεων προϊόντων. Συνήθως οικογενειακής διαχείρισης και συνοικιακής εμβέλειας, αυτές οι επιχειρήσεις αδυνατούν να έχουν πρόσβαση σε τεχνογνωσία και μέσα που θα μπορέσουν να βελτιώσουν και την αποδοτικότητά τους αυξάνοντας παράλληλα και το περιθώριο κέρδους τους. Οι λόγοι αυτής της αδυναμίας συνήθως είναι οικονομικής αλλά μπορεί να συμβάλουν και δευτερεύοντες λόγοι όπως ελλιπής ενημέρωση για τις νέες τεχνολογίες, ακαμψία στους τρόπους λειτουργίας της επιχείρησης ή και ανεπαρκής επαφή της επιχείρησης με την απαραίτητη ενσωμάτωση τεχνολογ</w:t>
+        <w:t xml:space="preserve"> Μεγάλο μέρος αυτού του ποσοστού αποτελούν μικρές επιχειρήσεις οι οποίες δραστηριοποιούνται στον χώρο των πωλήσεων προϊόντων. Συνήθως οικογενειακής διαχείρισης και συνοικιακής εμβέλειας, αυτές οι επιχειρήσεις αδυνατούν να έχουν πρόσβαση σε τεχνογνωσία και μέσα που θα μπορέσουν να βελτιώσουν την αποδοτικότητά τους αυξάνοντας παράλληλα και το περιθώριο κέρδους τους. Οι λόγοι αυτής της αδυναμίας συνήθως είναι οικονομικής</w:t>
+      </w:r>
+      <w:r>
+        <w:t xml:space="preserve"> φύσεως</w:t>
+      </w:r>
+      <w:r>
+        <w:t xml:space="preserve"> αλλά μπορεί να συμβάλουν και δευτερεύοντες λόγοι όπως ελλιπής ενημέρωση για τις νέες τεχνολογίες, ακαμψία στους τρόπους λειτουργίας της επιχείρησης ή και ανεπαρκής επαφή της επιχείρησης με την απαραίτητη ενσωμάτωση τεχνολογ</w:t>
       </w:r>
       <w:r>
         <w:t>ικών καινοτομιών</w:t>
@@ -808,6 +814,15 @@
 </file>
 
 <file path=customXml/item1.xml><?xml version="1.0" encoding="utf-8"?>
+<?mso-contentType ?>
+<FormTemplates xmlns="http://schemas.microsoft.com/sharepoint/v3/contenttype/forms">
+  <Display>DocumentLibraryForm</Display>
+  <Edit>DocumentLibraryForm</Edit>
+  <New>DocumentLibraryForm</New>
+</FormTemplates>
+</file>
+
+<file path=customXml/item2.xml><?xml version="1.0" encoding="utf-8"?>
 <ct:contentTypeSchema xmlns:ct="http://schemas.microsoft.com/office/2006/metadata/contentType" xmlns:ma="http://schemas.microsoft.com/office/2006/metadata/properties/metaAttributes" ct:_="" ma:_="" ma:contentTypeName="Έγγραφο" ma:contentTypeID="0x010100FDE0CAC38503FF47AD4F69038B864C8A" ma:contentTypeVersion="11" ma:contentTypeDescription="Δημιουργία νέου εγγράφου" ma:contentTypeScope="" ma:versionID="ac46f8d59686727a6199d2a09acbfc85">
   <xsd:schema xmlns:xsd="http://www.w3.org/2001/XMLSchema" xmlns:xs="http://www.w3.org/2001/XMLSchema" xmlns:p="http://schemas.microsoft.com/office/2006/metadata/properties" xmlns:ns3="07467a6a-8de2-4987-833b-e27912b14dff" xmlns:ns4="55971126-b8a1-464e-886d-e3c03614eb63" targetNamespace="http://schemas.microsoft.com/office/2006/metadata/properties" ma:root="true" ma:fieldsID="bf0a1f83bb48c0c28b8ae0062f140ee6" ns3:_="" ns4:_="">
     <xsd:import namespace="07467a6a-8de2-4987-833b-e27912b14dff"/>
@@ -1016,15 +1031,6 @@
 </ct:contentTypeSchema>
 </file>
 
-<file path=customXml/item2.xml><?xml version="1.0" encoding="utf-8"?>
-<?mso-contentType ?>
-<FormTemplates xmlns="http://schemas.microsoft.com/sharepoint/v3/contenttype/forms">
-  <Display>DocumentLibraryForm</Display>
-  <Edit>DocumentLibraryForm</Edit>
-  <New>DocumentLibraryForm</New>
-</FormTemplates>
-</file>
-
 <file path=customXml/item3.xml><?xml version="1.0" encoding="utf-8"?>
 <p:properties xmlns:p="http://schemas.microsoft.com/office/2006/metadata/properties" xmlns:xsi="http://www.w3.org/2001/XMLSchema-instance" xmlns:pc="http://schemas.microsoft.com/office/infopath/2007/PartnerControls">
   <documentManagement/>
@@ -1032,6 +1038,14 @@
 </file>
 
 <file path=customXml/itemProps1.xml><?xml version="1.0" encoding="utf-8"?>
+<ds:datastoreItem xmlns:ds="http://schemas.openxmlformats.org/officeDocument/2006/customXml" ds:itemID="{41ECE133-B774-484B-AEE0-19170E377B7E}">
+  <ds:schemaRefs>
+    <ds:schemaRef ds:uri="http://schemas.microsoft.com/sharepoint/v3/contenttype/forms"/>
+  </ds:schemaRefs>
+</ds:datastoreItem>
+</file>
+
+<file path=customXml/itemProps2.xml><?xml version="1.0" encoding="utf-8"?>
 <ds:datastoreItem xmlns:ds="http://schemas.openxmlformats.org/officeDocument/2006/customXml" ds:itemID="{C4B821FA-E80E-41EA-ABBB-03BE8FD65237}">
   <ds:schemaRefs>
     <ds:schemaRef ds:uri="http://schemas.microsoft.com/office/2006/metadata/contentType"/>
@@ -1050,27 +1064,11 @@
 </ds:datastoreItem>
 </file>
 
-<file path=customXml/itemProps2.xml><?xml version="1.0" encoding="utf-8"?>
-<ds:datastoreItem xmlns:ds="http://schemas.openxmlformats.org/officeDocument/2006/customXml" ds:itemID="{41ECE133-B774-484B-AEE0-19170E377B7E}">
-  <ds:schemaRefs>
-    <ds:schemaRef ds:uri="http://schemas.microsoft.com/sharepoint/v3/contenttype/forms"/>
-  </ds:schemaRefs>
-</ds:datastoreItem>
-</file>
-
 <file path=customXml/itemProps3.xml><?xml version="1.0" encoding="utf-8"?>
 <ds:datastoreItem xmlns:ds="http://schemas.openxmlformats.org/officeDocument/2006/customXml" ds:itemID="{51BDDE65-01C5-40CC-94E2-538833BB53E5}">
   <ds:schemaRefs>
-    <ds:schemaRef ds:uri="http://purl.org/dc/terms/"/>
-    <ds:schemaRef ds:uri="http://schemas.openxmlformats.org/package/2006/metadata/core-properties"/>
-    <ds:schemaRef ds:uri="http://purl.org/dc/dcmitype/"/>
-    <ds:schemaRef ds:uri="http://purl.org/dc/elements/1.1/"/>
     <ds:schemaRef ds:uri="http://schemas.microsoft.com/office/2006/metadata/properties"/>
-    <ds:schemaRef ds:uri="55971126-b8a1-464e-886d-e3c03614eb63"/>
-    <ds:schemaRef ds:uri="http://schemas.microsoft.com/office/2006/documentManagement/types"/>
     <ds:schemaRef ds:uri="http://schemas.microsoft.com/office/infopath/2007/PartnerControls"/>
-    <ds:schemaRef ds:uri="07467a6a-8de2-4987-833b-e27912b14dff"/>
-    <ds:schemaRef ds:uri="http://www.w3.org/XML/1998/namespace"/>
   </ds:schemaRefs>
 </ds:datastoreItem>
 </file>
</xml_diff>